<commit_message>
Circle Language Spec: Black Boxes: A rename and some trivial changes.
</commit_message>
<xml_diff>
--- a/1.1. Circle Language Spec/10. Black Boxes/3. Black Box Unfinished.docx
+++ b/1.1. Circle Language Spec/10. Black Boxes/3. Black Box Unfinished.docx
@@ -1790,58 +1790,37 @@
           <w:i/>
           <w:iCs/>
         </w:rPr>
-        <w:t xml:space="preserve">Black </w:t>
-      </w:r>
-      <w:r>
+        <w:t>Black Boxing and User Access Control</w:t>
+      </w:r>
+    </w:p>
+    <w:p/>
+    <w:p>
+      <w:pPr>
+        <w:ind w:left="1136"/>
+      </w:pPr>
+      <w:r>
+        <w:t>Covers how simple black boxing could be made parallel to user access control.</w:t>
+      </w:r>
+    </w:p>
+    <w:p>
+      <w:pPr>
+        <w:ind w:left="1136"/>
+      </w:pPr>
+    </w:p>
+    <w:p>
+      <w:pPr>
+        <w:ind w:left="852"/>
         <w:rPr>
           <w:i/>
           <w:iCs/>
         </w:rPr>
-        <w:t>Boxing</w:t>
-      </w:r>
+      </w:pPr>
       <w:r>
         <w:rPr>
           <w:i/>
           <w:iCs/>
         </w:rPr>
-        <w:t xml:space="preserve"> and User Access Control</w:t>
-      </w:r>
-    </w:p>
-    <w:p/>
-    <w:p>
-      <w:pPr>
-        <w:ind w:left="1136"/>
-      </w:pPr>
-      <w:r>
-        <w:t>Covers how simple black boxing could be made parallel to user access control.</w:t>
-      </w:r>
-    </w:p>
-    <w:p>
-      <w:pPr>
-        <w:ind w:left="1136"/>
-      </w:pPr>
-    </w:p>
-    <w:p>
-      <w:pPr>
-        <w:ind w:left="852"/>
-        <w:rPr>
-          <w:i/>
-          <w:iCs/>
-        </w:rPr>
-      </w:pPr>
-      <w:r>
-        <w:rPr>
-          <w:i/>
-          <w:iCs/>
-        </w:rPr>
-        <w:t xml:space="preserve">Programmers and </w:t>
-      </w:r>
-      <w:r>
-        <w:rPr>
-          <w:i/>
-          <w:iCs/>
-        </w:rPr>
-        <w:t>Users</w:t>
+        <w:t>Programmers and Users</w:t>
       </w:r>
     </w:p>
     <w:p>
@@ -1892,10 +1871,6 @@
     </w:p>
     <w:p/>
     <w:p>
-      <w:bookmarkStart w:id="0" w:name="_GoBack"/>
-      <w:bookmarkEnd w:id="0"/>
-    </w:p>
-    <w:p>
       <w:r>
         <w:t>A name being private, even though the reference is not.</w:t>
       </w:r>
@@ -1906,7 +1881,6 @@
       </w:r>
     </w:p>
     <w:p/>
-    <w:p/>
     <w:p>
       <w:r>
         <w:t>It is important to separate the interface from the implementation.</w:t>
@@ -1928,7 +1902,6 @@
         <w:t>For execution control commands, you have to be able to hide the name of a symbol when you call it. So while the symbol itself can be part of the interface, the name could be part of the implementation, which is not visible unless you’re editing the definition of something.</w:t>
       </w:r>
     </w:p>
-    <w:p/>
     <w:p/>
     <w:p>
       <w:r>
@@ -2080,11 +2053,9 @@
       </w:r>
     </w:p>
     <w:p/>
-    <w:p/>
-    <w:p/>
-    <w:p>
-      <w:pPr>
-        <w:ind w:left="852"/>
+    <w:p>
+      <w:pPr>
+        <w:ind w:left="568"/>
       </w:pPr>
       <w:r>
         <w:t xml:space="preserve">&gt; 2009-07-06: Inclusion might only be useful for programmers. But programmers get automatic friend access, so real, exclusive access control is already the suggestion and everything can still be included, so it might be an </w:t>
@@ -2098,7 +2069,6 @@
         <w:t xml:space="preserve"> concept.</w:t>
       </w:r>
     </w:p>
-    <w:p/>
     <w:p>
       <w:pPr>
         <w:pStyle w:val="Heading4"/>
@@ -6305,7 +6275,10 @@
         <w:pStyle w:val="Heading4"/>
       </w:pPr>
       <w:r>
-        <w:t>Downsides to Black Boxing</w:t>
+        <w:t>Downsides to Black Box</w:t>
+      </w:r>
+      <w:r>
+        <w:t>es</w:t>
       </w:r>
     </w:p>
     <w:p>
@@ -6493,25 +6466,17 @@
       <w:pPr>
         <w:pStyle w:val="Heading4"/>
       </w:pPr>
+      <w:bookmarkStart w:id="0" w:name="_Hlk40993491"/>
       <w:r>
         <w:t>Compared to Traditional Black Boxing</w:t>
       </w:r>
     </w:p>
-    <w:p>
-      <w:pPr>
-        <w:pStyle w:val="Spacing"/>
-        <w:ind w:left="284"/>
-        <w:rPr>
-          <w:color w:val="996633"/>
-        </w:rPr>
-      </w:pPr>
-    </w:p>
+    <w:bookmarkEnd w:id="0"/>
     <w:p>
       <w:r>
         <w:t>I already did compare it too much to other systems, but for a proper explanation it is important to draw that comparison to regular OO. So in that case it is allowed to draw a comparison (it is a rule not to go on and on comparing the new language to other systems…)</w:t>
       </w:r>
     </w:p>
-    <w:p/>
     <w:p/>
     <w:p>
       <w:r>
@@ -7773,9 +7738,11 @@
       <w:pPr>
         <w:pStyle w:val="Heading4"/>
       </w:pPr>
+      <w:bookmarkStart w:id="1" w:name="_Hlk40993665"/>
       <w:r>
         <w:t>Other Details</w:t>
       </w:r>
+      <w:bookmarkEnd w:id="1"/>
     </w:p>
     <w:p>
       <w:r>
@@ -7943,7 +7910,13 @@
     </w:p>
     <w:p>
       <w:r>
-        <w:t xml:space="preserve">In previous projects the main articles about black boxing were finished, but other subjects were left unfinished. This article contains some unfinished material. The topics are considered of such less importance, that they eventually might be deleted. This is because </w:t>
+        <w:t>The</w:t>
+      </w:r>
+      <w:r>
+        <w:t>se</w:t>
+      </w:r>
+      <w:r>
+        <w:t xml:space="preserve"> topics are considered of such less importance, that they eventually might be deleted. This is because </w:t>
       </w:r>
       <w:r>
         <w:t xml:space="preserve">they </w:t>
@@ -8094,19 +8067,19 @@
       <w:pPr>
         <w:pStyle w:val="Heading4"/>
       </w:pPr>
+      <w:bookmarkStart w:id="2" w:name="_Hlk40994001"/>
       <w:r>
         <w:t>Grouped Access Control</w:t>
       </w:r>
+      <w:bookmarkEnd w:id="2"/>
     </w:p>
     <w:p>
       <w:r>
         <w:t xml:space="preserve">Using triangles to group members with equal </w:t>
       </w:r>
-      <w:proofErr w:type="spellStart"/>
-      <w:r>
-        <w:t>acccess</w:t>
-      </w:r>
-      <w:proofErr w:type="spellEnd"/>
+      <w:r>
+        <w:t>access</w:t>
+      </w:r>
       <w:r>
         <w:t xml:space="preserve"> controllers. As with exclusion, the access controller of the triangle limits access again. It won’t make things </w:t>
       </w:r>
@@ -8125,9 +8098,11 @@
       <w:pPr>
         <w:pStyle w:val="Heading4"/>
       </w:pPr>
+      <w:bookmarkStart w:id="3" w:name="_Hlk40994178"/>
       <w:r>
         <w:t>Conditional Access Control</w:t>
       </w:r>
+      <w:bookmarkEnd w:id="3"/>
     </w:p>
     <w:p>
       <w:r>
@@ -8156,15 +8131,7 @@
     </w:p>
     <w:p>
       <w:r>
-        <w:t xml:space="preserve">Or perhaps even make it as </w:t>
-      </w:r>
-      <w:proofErr w:type="spellStart"/>
-      <w:r>
-        <w:t>generall</w:t>
-      </w:r>
-      <w:proofErr w:type="spellEnd"/>
-      <w:r>
-        <w:t xml:space="preserve"> as ‘conditional access control’: Public if triangle.</w:t>
+        <w:t>Or perhaps even make it as general as ‘conditional access control’: Public if triangle.</w:t>
       </w:r>
     </w:p>
     <w:p>
@@ -8178,20 +8145,20 @@
       </w:r>
     </w:p>
     <w:p/>
-    <w:p/>
     <w:p>
       <w:r>
         <w:t>Perhaps the base of Use-As access control should (eventually) be based on conditional access control. But for now it can be limited to the conceptual explanation of the most usable things.</w:t>
       </w:r>
     </w:p>
-    <w:p/>
     <w:p>
       <w:pPr>
         <w:pStyle w:val="Heading4"/>
       </w:pPr>
+      <w:bookmarkStart w:id="4" w:name="_Hlk40994244"/>
       <w:r>
         <w:t>Delayed Creation of Object’s Privates</w:t>
       </w:r>
+      <w:bookmarkEnd w:id="4"/>
     </w:p>
     <w:p>
       <w:r>
@@ -8236,9 +8203,11 @@
       <w:pPr>
         <w:pStyle w:val="Heading4"/>
       </w:pPr>
+      <w:bookmarkStart w:id="5" w:name="_Hlk40994337"/>
       <w:r>
         <w:t>Access Symbols And Accesses</w:t>
       </w:r>
+      <w:bookmarkEnd w:id="5"/>
     </w:p>
     <w:p>
       <w:r>
@@ -8372,9 +8341,11 @@
       <w:pPr>
         <w:pStyle w:val="Heading4"/>
       </w:pPr>
+      <w:bookmarkStart w:id="6" w:name="_Hlk40994445"/>
       <w:r>
         <w:t>Access Controller Parts</w:t>
       </w:r>
+      <w:bookmarkEnd w:id="6"/>
     </w:p>
     <w:p>
       <w:r>
@@ -8486,9 +8457,11 @@
       <w:pPr>
         <w:pStyle w:val="Heading4"/>
       </w:pPr>
+      <w:bookmarkStart w:id="7" w:name="_Hlk40994795"/>
       <w:r>
         <w:t>Uses of Access Controlling System Aspects</w:t>
       </w:r>
+      <w:bookmarkEnd w:id="7"/>
     </w:p>
     <w:p>
       <w:r>
@@ -8517,9 +8490,13 @@
       <w:pPr>
         <w:pStyle w:val="Heading4"/>
       </w:pPr>
+      <w:bookmarkStart w:id="8" w:name="_Hlk40994877"/>
+      <w:bookmarkStart w:id="9" w:name="_GoBack"/>
       <w:r>
         <w:t>Other Details</w:t>
       </w:r>
+      <w:bookmarkEnd w:id="8"/>
+      <w:bookmarkEnd w:id="9"/>
     </w:p>
     <w:p>
       <w:r>

</xml_diff>